<commit_message>
Vince 11/19 outage fixes for execution
</commit_message>
<xml_diff>
--- a/Screenshots/Outage/TS028/TS028.docx
+++ b/Screenshots/Outage/TS028/TS028.docx
@@ -86,7 +86,7 @@
       <w:r>
         <w:drawing>
           <wp:inline xmlns:a="http://schemas.openxmlformats.org/drawingml/2006/main" xmlns:pic="http://schemas.openxmlformats.org/drawingml/2006/picture">
-            <wp:extent cx="5303520" cy="2530221"/>
+            <wp:extent cx="5303520" cy="2452878"/>
             <wp:docPr id="1" name="Picture 1"/>
             <wp:cNvGraphicFramePr>
               <a:graphicFrameLocks noChangeAspect="1"/>
@@ -107,7 +107,118 @@
                   <pic:spPr>
                     <a:xfrm>
                       <a:off x="0" y="0"/>
-                      <a:ext cx="5303520" cy="2530221"/>
+                      <a:ext cx="5303520" cy="2452878"/>
+                    </a:xfrm>
+                    <a:prstGeom prst="rect"/>
+                  </pic:spPr>
+                </pic:pic>
+              </a:graphicData>
+            </a:graphic>
+          </wp:inline>
+        </w:drawing>
+      </w:r>
+    </w:p>
+    <w:p>
+      <w:r>
+        <w:drawing>
+          <wp:inline xmlns:a="http://schemas.openxmlformats.org/drawingml/2006/main" xmlns:pic="http://schemas.openxmlformats.org/drawingml/2006/picture">
+            <wp:extent cx="5303520" cy="2452878"/>
+            <wp:docPr id="2" name="Picture 2"/>
+            <wp:cNvGraphicFramePr>
+              <a:graphicFrameLocks noChangeAspect="1"/>
+            </wp:cNvGraphicFramePr>
+            <a:graphic>
+              <a:graphicData uri="http://schemas.openxmlformats.org/drawingml/2006/picture">
+                <pic:pic>
+                  <pic:nvPicPr>
+                    <pic:cNvPr id="0" name="TS028_TC061 Step 1.png"/>
+                    <pic:cNvPicPr/>
+                  </pic:nvPicPr>
+                  <pic:blipFill>
+                    <a:blip r:embed="rId10"/>
+                    <a:stretch>
+                      <a:fillRect/>
+                    </a:stretch>
+                  </pic:blipFill>
+                  <pic:spPr>
+                    <a:xfrm>
+                      <a:off x="0" y="0"/>
+                      <a:ext cx="5303520" cy="2452878"/>
+                    </a:xfrm>
+                    <a:prstGeom prst="rect"/>
+                  </pic:spPr>
+                </pic:pic>
+              </a:graphicData>
+            </a:graphic>
+          </wp:inline>
+        </w:drawing>
+      </w:r>
+    </w:p>
+    <w:tbl>
+      <w:tblPr>
+        <w:tblStyle w:val="TableGrid"/>
+        <w:tblW w:type="auto" w:w="0"/>
+        <w:tblLook w:firstColumn="1" w:firstRow="1" w:lastColumn="0" w:lastRow="0" w:noHBand="0" w:noVBand="1" w:val="04A0"/>
+      </w:tblPr>
+      <w:tblGrid>
+        <w:gridCol w:w="8640"/>
+      </w:tblGrid>
+      <w:tr>
+        <w:tc>
+          <w:tcPr>
+            <w:tcW w:type="dxa" w:w="8640"/>
+          </w:tcPr>
+          <w:p>
+            <w:r>
+              <w:t>Step 2 - Select weather information to be displayed</w:t>
+            </w:r>
+          </w:p>
+        </w:tc>
+      </w:tr>
+      <w:tr>
+        <w:tc>
+          <w:tcPr>
+            <w:tcW w:type="dxa" w:w="8640"/>
+          </w:tcPr>
+          <w:p>
+            <w:r>
+              <w:t>Weather information should be displayed</w:t>
+            </w:r>
+          </w:p>
+        </w:tc>
+      </w:tr>
+    </w:tbl>
+    <w:p>
+      <w:r>
+        <w:br w:type="page"/>
+      </w:r>
+    </w:p>
+    <w:p>
+      <w:r>
+        <w:drawing>
+          <wp:inline xmlns:a="http://schemas.openxmlformats.org/drawingml/2006/main" xmlns:pic="http://schemas.openxmlformats.org/drawingml/2006/picture">
+            <wp:extent cx="5303520" cy="2452878"/>
+            <wp:docPr id="3" name="Picture 3"/>
+            <wp:cNvGraphicFramePr>
+              <a:graphicFrameLocks noChangeAspect="1"/>
+            </wp:cNvGraphicFramePr>
+            <a:graphic>
+              <a:graphicData uri="http://schemas.openxmlformats.org/drawingml/2006/picture">
+                <pic:pic>
+                  <pic:nvPicPr>
+                    <pic:cNvPr id="0" name="TS028_TC061 Step 2.png"/>
+                    <pic:cNvPicPr/>
+                  </pic:nvPicPr>
+                  <pic:blipFill>
+                    <a:blip r:embed="rId11"/>
+                    <a:stretch>
+                      <a:fillRect/>
+                    </a:stretch>
+                  </pic:blipFill>
+                  <pic:spPr>
+                    <a:xfrm>
+                      <a:off x="0" y="0"/>
+                      <a:ext cx="5303520" cy="2452878"/>
                     </a:xfrm>
                     <a:prstGeom prst="rect"/>
                   </pic:spPr>

</xml_diff>